<commit_message>
Signed-off-by: Barret Ren <barret.ren@foxmail.com>
</commit_message>
<xml_diff>
--- a/工作记录/朗讯/Q931 Log分析/Q931_DlcState.docx
+++ b/工作记录/朗讯/Q931 Log分析/Q931_DlcState.docx
@@ -1045,20 +1045,24 @@
       <w:r>
         <w:t>》</w:t>
       </w:r>
-      <w:commentRangeStart w:id="27"/>
+      <w:bookmarkStart w:id="27" w:name="OLE_LINK32"/>
+      <w:bookmarkStart w:id="28" w:name="OLE_LINK33"/>
+      <w:commentRangeStart w:id="29"/>
       <w:r>
         <w:rPr>
           <w:rFonts w:hint="eastAsia"/>
         </w:rPr>
         <w:t>handle_dl_mgmt_mesg</w:t>
       </w:r>
-      <w:commentRangeEnd w:id="27"/>
-      <w:r>
-        <w:rPr>
-          <w:rStyle w:val="CommentReference"/>
-        </w:rPr>
-        <w:commentReference w:id="27"/>
-      </w:r>
+      <w:commentRangeEnd w:id="29"/>
+      <w:r>
+        <w:rPr>
+          <w:rStyle w:val="CommentReference"/>
+        </w:rPr>
+        <w:commentReference w:id="29"/>
+      </w:r>
+      <w:bookmarkEnd w:id="27"/>
+      <w:bookmarkEnd w:id="28"/>
       <w:r>
         <w:rPr>
           <w:rFonts w:hint="eastAsia"/>
@@ -1142,16 +1146,16 @@
       <w:r>
         <w:t>(*(*p_controller-&gt;</w:t>
       </w:r>
-      <w:commentRangeStart w:id="28"/>
+      <w:commentRangeStart w:id="30"/>
       <w:r>
         <w:t>p_fsm_table)[tree_node_state][event_id]</w:t>
       </w:r>
-      <w:commentRangeEnd w:id="28"/>
-      <w:r>
-        <w:rPr>
-          <w:rStyle w:val="CommentReference"/>
-        </w:rPr>
-        <w:commentReference w:id="28"/>
+      <w:commentRangeEnd w:id="30"/>
+      <w:r>
+        <w:rPr>
+          <w:rStyle w:val="CommentReference"/>
+        </w:rPr>
+        <w:commentReference w:id="30"/>
       </w:r>
       <w:r>
         <w:t>)(pbuffer,root, event_id, p_cstr_buf, perror)</w:t>
@@ -1180,7 +1184,7 @@
       <w:pPr>
         <w:jc w:val="left"/>
       </w:pPr>
-      <w:commentRangeStart w:id="31"/>
+      <w:commentRangeStart w:id="33"/>
       <w:r>
         <w:rPr>
           <w:rFonts w:hint="eastAsia"/>
@@ -1194,13 +1198,13 @@
         </w:rPr>
         <w:t>1</w:t>
       </w:r>
-      <w:commentRangeEnd w:id="31"/>
+      <w:commentRangeEnd w:id="33"/>
       <w:r>
         <w:rPr>
           <w:rStyle w:val="CommentReference"/>
           <w:highlight w:val="yellow"/>
         </w:rPr>
-        <w:commentReference w:id="31"/>
+        <w:commentReference w:id="33"/>
       </w:r>
       <w:r>
         <w:rPr>
@@ -1229,13 +1233,13 @@
       <w:r>
         <w:t>：</w:t>
       </w:r>
-      <w:bookmarkStart w:id="32" w:name="OLE_LINK19"/>
-      <w:bookmarkStart w:id="33" w:name="OLE_LINK20"/>
+      <w:bookmarkStart w:id="34" w:name="OLE_LINK19"/>
+      <w:bookmarkStart w:id="35" w:name="OLE_LINK20"/>
       <w:r>
         <w:t>isdnl3_etsinxx_dl_rel_ind</w:t>
       </w:r>
-      <w:bookmarkEnd w:id="32"/>
-      <w:bookmarkEnd w:id="33"/>
+      <w:bookmarkEnd w:id="34"/>
+      <w:bookmarkEnd w:id="35"/>
     </w:p>
     <w:p>
       <w:pPr>
@@ -1264,20 +1268,20 @@
       <w:r>
         <w:t xml:space="preserve">send_ind_to_cc (llci_val, </w:t>
       </w:r>
-      <w:commentRangeStart w:id="34"/>
+      <w:commentRangeStart w:id="36"/>
       <w:r>
         <w:rPr>
           <w:highlight w:val="red"/>
         </w:rPr>
         <w:t>L3_REL_IND</w:t>
       </w:r>
-      <w:commentRangeEnd w:id="34"/>
+      <w:commentRangeEnd w:id="36"/>
       <w:r>
         <w:rPr>
           <w:rStyle w:val="CommentReference"/>
           <w:highlight w:val="red"/>
         </w:rPr>
-        <w:commentReference w:id="34"/>
+        <w:commentReference w:id="36"/>
       </w:r>
       <w:r>
         <w:t>, p_cstr_buf, perror)</w:t>
@@ -1337,8 +1341,8 @@
       <w:pPr>
         <w:jc w:val="left"/>
       </w:pPr>
-      <w:bookmarkStart w:id="35" w:name="OLE_LINK22"/>
-      <w:bookmarkStart w:id="36" w:name="OLE_LINK23"/>
+      <w:bookmarkStart w:id="37" w:name="OLE_LINK22"/>
+      <w:bookmarkStart w:id="38" w:name="OLE_LINK23"/>
       <w:r>
         <w:t>|  |--</w:t>
       </w:r>
@@ -1351,26 +1355,26 @@
       <w:r>
         <w:t xml:space="preserve">g_info.p_call_info_table[index].current_state = </w:t>
       </w:r>
-      <w:commentRangeStart w:id="37"/>
+      <w:commentRangeStart w:id="39"/>
       <w:r>
         <w:rPr>
           <w:highlight w:val="yellow"/>
         </w:rPr>
         <w:t>UN0</w:t>
       </w:r>
-      <w:commentRangeEnd w:id="37"/>
-      <w:r>
-        <w:rPr>
-          <w:rStyle w:val="CommentReference"/>
-        </w:rPr>
-        <w:commentReference w:id="37"/>
+      <w:commentRangeEnd w:id="39"/>
+      <w:r>
+        <w:rPr>
+          <w:rStyle w:val="CommentReference"/>
+        </w:rPr>
+        <w:commentReference w:id="39"/>
       </w:r>
       <w:r>
         <w:t>;</w:t>
       </w:r>
     </w:p>
-    <w:bookmarkEnd w:id="35"/>
-    <w:bookmarkEnd w:id="36"/>
+    <w:bookmarkEnd w:id="37"/>
+    <w:bookmarkEnd w:id="38"/>
     <w:p>
       <w:pPr>
         <w:jc w:val="left"/>
@@ -1428,14 +1432,14 @@
       <w:pPr>
         <w:jc w:val="left"/>
       </w:pPr>
-      <w:bookmarkStart w:id="38" w:name="OLE_LINK10"/>
-      <w:bookmarkStart w:id="39" w:name="OLE_LINK11"/>
+      <w:bookmarkStart w:id="40" w:name="OLE_LINK10"/>
+      <w:bookmarkStart w:id="41" w:name="OLE_LINK11"/>
       <w:r>
         <w:t>isdnl3_etsinxxW_dl_rel_ind</w:t>
       </w:r>
     </w:p>
-    <w:bookmarkEnd w:id="38"/>
-    <w:bookmarkEnd w:id="39"/>
+    <w:bookmarkEnd w:id="40"/>
+    <w:bookmarkEnd w:id="41"/>
     <w:p>
       <w:pPr>
         <w:jc w:val="left"/>
@@ -1506,16 +1510,16 @@
       <w:r>
         <w:t>(*(*p_controller-&gt;p_fsm_table)[global_llci_state][</w:t>
       </w:r>
-      <w:commentRangeStart w:id="40"/>
+      <w:commentRangeStart w:id="42"/>
       <w:r>
         <w:t>INT_RELEASE_IND</w:t>
       </w:r>
-      <w:commentRangeEnd w:id="40"/>
-      <w:r>
-        <w:rPr>
-          <w:rStyle w:val="CommentReference"/>
-        </w:rPr>
-        <w:commentReference w:id="40"/>
+      <w:commentRangeEnd w:id="42"/>
+      <w:r>
+        <w:rPr>
+          <w:rStyle w:val="CommentReference"/>
+        </w:rPr>
+        <w:commentReference w:id="42"/>
       </w:r>
       <w:r>
         <w:t>]) (pbuffer, global_llci, INT_RELEASE_IND, p_cstr_buf, perror)</w:t>
@@ -1583,15 +1587,15 @@
       <w:r>
         <w:t>：</w:t>
       </w:r>
-      <w:bookmarkStart w:id="41" w:name="OLE_LINK14"/>
-      <w:bookmarkStart w:id="42" w:name="OLE_LINK15"/>
-      <w:bookmarkStart w:id="43" w:name="OLE_LINK24"/>
+      <w:bookmarkStart w:id="43" w:name="OLE_LINK14"/>
+      <w:bookmarkStart w:id="44" w:name="OLE_LINK15"/>
+      <w:bookmarkStart w:id="45" w:name="OLE_LINK24"/>
       <w:r>
         <w:t>isdnl3_etsin10_dl_rel_ind</w:t>
       </w:r>
-      <w:bookmarkEnd w:id="41"/>
-      <w:bookmarkEnd w:id="42"/>
       <w:bookmarkEnd w:id="43"/>
+      <w:bookmarkEnd w:id="44"/>
+      <w:bookmarkEnd w:id="45"/>
     </w:p>
     <w:p>
       <w:pPr>
@@ -1612,16 +1616,16 @@
       <w:r>
         <w:t xml:space="preserve">start_timer_call (llci_val, </w:t>
       </w:r>
-      <w:commentRangeStart w:id="44"/>
+      <w:commentRangeStart w:id="46"/>
       <w:r>
         <w:t>T309</w:t>
       </w:r>
-      <w:commentRangeEnd w:id="44"/>
-      <w:r>
-        <w:rPr>
-          <w:rStyle w:val="CommentReference"/>
-        </w:rPr>
-        <w:commentReference w:id="44"/>
+      <w:commentRangeEnd w:id="46"/>
+      <w:r>
+        <w:rPr>
+          <w:rStyle w:val="CommentReference"/>
+        </w:rPr>
+        <w:commentReference w:id="46"/>
       </w:r>
       <w:r>
         <w:t>, perror)</w:t>
@@ -1637,25 +1641,25 @@
       <w:r>
         <w:t>》</w:t>
       </w:r>
-      <w:bookmarkStart w:id="46" w:name="OLE_LINK17"/>
-      <w:bookmarkStart w:id="47" w:name="OLE_LINK18"/>
-      <w:commentRangeStart w:id="48"/>
+      <w:bookmarkStart w:id="47" w:name="OLE_LINK17"/>
+      <w:bookmarkStart w:id="48" w:name="OLE_LINK18"/>
+      <w:commentRangeStart w:id="49"/>
       <w:r>
         <w:rPr>
           <w:highlight w:val="red"/>
         </w:rPr>
         <w:t xml:space="preserve">send_dl_est_req_to_l2 </w:t>
       </w:r>
-      <w:commentRangeEnd w:id="48"/>
+      <w:commentRangeEnd w:id="49"/>
       <w:r>
         <w:rPr>
           <w:rStyle w:val="CommentReference"/>
           <w:highlight w:val="red"/>
         </w:rPr>
-        <w:commentReference w:id="48"/>
-      </w:r>
-      <w:bookmarkEnd w:id="46"/>
+        <w:commentReference w:id="49"/>
+      </w:r>
       <w:bookmarkEnd w:id="47"/>
+      <w:bookmarkEnd w:id="48"/>
       <w:r>
         <w:t>(llci_val, perror)</w:t>
       </w:r>
@@ -1783,16 +1787,16 @@
       <w:r>
         <w:t>send_status_to_l2 (llci_val,</w:t>
       </w:r>
-      <w:commentRangeStart w:id="49"/>
+      <w:commentRangeStart w:id="50"/>
       <w:r>
         <w:t>cause_val</w:t>
       </w:r>
-      <w:commentRangeEnd w:id="49"/>
-      <w:r>
-        <w:rPr>
-          <w:rStyle w:val="CommentReference"/>
-        </w:rPr>
-        <w:commentReference w:id="49"/>
+      <w:commentRangeEnd w:id="50"/>
+      <w:r>
+        <w:rPr>
+          <w:rStyle w:val="CommentReference"/>
+        </w:rPr>
+        <w:commentReference w:id="50"/>
       </w:r>
       <w:r>
         <w:t>,perror)</w:t>
@@ -1816,14 +1820,14 @@
       <w:pPr>
         <w:jc w:val="left"/>
       </w:pPr>
-      <w:bookmarkStart w:id="50" w:name="OLE_LINK25"/>
-      <w:bookmarkStart w:id="51" w:name="OLE_LINK26"/>
+      <w:bookmarkStart w:id="51" w:name="OLE_LINK25"/>
+      <w:bookmarkStart w:id="52" w:name="OLE_LINK26"/>
       <w:r>
         <w:t>isdnl3_etsin10_t309_to</w:t>
       </w:r>
     </w:p>
-    <w:bookmarkEnd w:id="50"/>
     <w:bookmarkEnd w:id="51"/>
+    <w:bookmarkEnd w:id="52"/>
     <w:p>
       <w:pPr>
         <w:jc w:val="left"/>
@@ -1858,20 +1862,20 @@
         </w:rPr>
         <w:t>,</w:t>
       </w:r>
-      <w:commentRangeStart w:id="52"/>
+      <w:commentRangeStart w:id="53"/>
       <w:r>
         <w:rPr>
           <w:highlight w:val="red"/>
         </w:rPr>
         <w:t>L3_REL_IND</w:t>
       </w:r>
-      <w:commentRangeEnd w:id="52"/>
+      <w:commentRangeEnd w:id="53"/>
       <w:r>
         <w:rPr>
           <w:rStyle w:val="CommentReference"/>
           <w:highlight w:val="red"/>
         </w:rPr>
-        <w:commentReference w:id="52"/>
+        <w:commentReference w:id="53"/>
       </w:r>
       <w:r>
         <w:t xml:space="preserve">,llci_val, </w:t>
@@ -1943,16 +1947,16 @@
       <w:r>
         <w:t>》</w:t>
       </w:r>
-      <w:commentRangeStart w:id="53"/>
+      <w:commentRangeStart w:id="54"/>
       <w:r>
         <w:t>isdnl3_send_data</w:t>
       </w:r>
-      <w:commentRangeEnd w:id="53"/>
-      <w:r>
-        <w:rPr>
-          <w:rStyle w:val="CommentReference"/>
-        </w:rPr>
-        <w:commentReference w:id="53"/>
+      <w:commentRangeEnd w:id="54"/>
+      <w:r>
+        <w:rPr>
+          <w:rStyle w:val="CommentReference"/>
+        </w:rPr>
+        <w:commentReference w:id="54"/>
       </w:r>
       <w:r>
         <w:t>(CALL_INFO,llci_val,ISDN_NULL,perror)</w:t>
@@ -2179,16 +2183,16 @@
       <w:r>
         <w:t>retVal = Iwu_fn_</w:t>
       </w:r>
-      <w:commentRangeStart w:id="54"/>
+      <w:commentRangeStart w:id="55"/>
       <w:r>
         <w:t>sendReleaseReqMsgToL3</w:t>
       </w:r>
-      <w:commentRangeEnd w:id="54"/>
-      <w:r>
-        <w:rPr>
-          <w:rStyle w:val="CommentReference"/>
-        </w:rPr>
-        <w:commentReference w:id="54"/>
+      <w:commentRangeEnd w:id="55"/>
+      <w:r>
+        <w:rPr>
+          <w:rStyle w:val="CommentReference"/>
+        </w:rPr>
+        <w:commentReference w:id="55"/>
       </w:r>
       <w:r>
         <w:t>(pCallContext);</w:t>
@@ -2340,10 +2344,26 @@
     </w:p>
     <w:p>
       <w:r>
-        <w:t>(*iwu_glb_callStateHandlerArray[pCallContext-&gt;c</w:t>
-      </w:r>
-      <w:r>
-        <w:t>urrentCallState])(pCallContext-</w:t>
+        <w:t>(*iwu_glb_</w:t>
+      </w:r>
+      <w:proofErr w:type="gramStart"/>
+      <w:r>
+        <w:t>callStateHandlerArray[</w:t>
+      </w:r>
+      <w:proofErr w:type="gramEnd"/>
+      <w:r>
+        <w:t>pCallContext-&gt;c</w:t>
+      </w:r>
+      <w:r>
+        <w:t>urrentCallState])(</w:t>
+      </w:r>
+      <w:proofErr w:type="gramStart"/>
+      <w:r>
+        <w:t>pCallContext</w:t>
+      </w:r>
+      <w:proofErr w:type="gramEnd"/>
+      <w:r>
+        <w:t>-</w:t>
       </w:r>
       <w:r>
         <w:t xml:space="preserve">&gt;dCallId, g_pCallData, </w:t>
@@ -2496,16 +2516,16 @@
       <w:r>
         <w:t>iwu_internal_msg_mgr::getInstance()-&gt;</w:t>
       </w:r>
-      <w:commentRangeStart w:id="55"/>
+      <w:commentRangeStart w:id="56"/>
       <w:r>
         <w:t>post_internal_message</w:t>
       </w:r>
-      <w:commentRangeEnd w:id="55"/>
-      <w:r>
-        <w:rPr>
-          <w:rStyle w:val="CommentReference"/>
-        </w:rPr>
-        <w:commentReference w:id="55"/>
+      <w:commentRangeEnd w:id="56"/>
+      <w:r>
+        <w:rPr>
+          <w:rStyle w:val="CommentReference"/>
+        </w:rPr>
+        <w:commentReference w:id="56"/>
       </w:r>
       <w:r>
         <w:rPr>
@@ -2948,7 +2968,7 @@
       </w:r>
     </w:p>
   </w:comment>
-  <w:comment w:id="27" w:author="REN Barret" w:date="2016-05-10T15:22:00Z" w:initials="RB">
+  <w:comment w:id="29" w:author="REN Barret" w:date="2016-05-10T15:22:00Z" w:initials="RB">
     <w:p>
       <w:pPr>
         <w:pStyle w:val="CommentText"/>
@@ -2979,7 +2999,7 @@
       </w:r>
     </w:p>
   </w:comment>
-  <w:comment w:id="28" w:author="REN Barret" w:date="2016-05-10T15:24:00Z" w:initials="RB">
+  <w:comment w:id="30" w:author="REN Barret" w:date="2016-05-10T15:24:00Z" w:initials="RB">
     <w:p>
       <w:pPr>
         <w:pStyle w:val="CommentText"/>
@@ -3005,13 +3025,13 @@
         </w:rPr>
         <w:t>不管什么状态都执行</w:t>
       </w:r>
-      <w:bookmarkStart w:id="29" w:name="OLE_LINK8"/>
-      <w:bookmarkStart w:id="30" w:name="OLE_LINK9"/>
+      <w:bookmarkStart w:id="31" w:name="OLE_LINK8"/>
+      <w:bookmarkStart w:id="32" w:name="OLE_LINK9"/>
       <w:r>
         <w:t>DL_RELEASE_INDICATION</w:t>
       </w:r>
-      <w:bookmarkEnd w:id="29"/>
-      <w:bookmarkEnd w:id="30"/>
+      <w:bookmarkEnd w:id="31"/>
+      <w:bookmarkEnd w:id="32"/>
       <w:r>
         <w:rPr>
           <w:rFonts w:hint="eastAsia"/>
@@ -3020,7 +3040,7 @@
       </w:r>
     </w:p>
   </w:comment>
-  <w:comment w:id="31" w:author="REN Barret" w:date="2016-05-10T15:54:00Z" w:initials="RB">
+  <w:comment w:id="33" w:author="REN Barret" w:date="2016-05-10T15:54:00Z" w:initials="RB">
     <w:p>
       <w:pPr>
         <w:pStyle w:val="CommentText"/>
@@ -3042,7 +3062,7 @@
       </w:r>
     </w:p>
   </w:comment>
-  <w:comment w:id="34" w:author="REN Barret" w:date="2016-05-10T15:55:00Z" w:initials="RB">
+  <w:comment w:id="36" w:author="REN Barret" w:date="2016-05-10T15:55:00Z" w:initials="RB">
     <w:p>
       <w:pPr>
         <w:pStyle w:val="CommentText"/>
@@ -3070,7 +3090,7 @@
       </w:r>
     </w:p>
   </w:comment>
-  <w:comment w:id="37" w:author="REN Barret" w:date="2016-05-11T08:34:00Z" w:initials="RB">
+  <w:comment w:id="39" w:author="REN Barret" w:date="2016-05-11T08:34:00Z" w:initials="RB">
     <w:p>
       <w:pPr>
         <w:pStyle w:val="CommentText"/>
@@ -3101,7 +3121,7 @@
       </w:r>
     </w:p>
   </w:comment>
-  <w:comment w:id="40" w:author="REN Barret" w:date="2016-05-10T16:07:00Z" w:initials="RB">
+  <w:comment w:id="42" w:author="REN Barret" w:date="2016-05-10T16:07:00Z" w:initials="RB">
     <w:p>
       <w:pPr>
         <w:pStyle w:val="CommentText"/>
@@ -3135,7 +3155,7 @@
       </w:r>
     </w:p>
   </w:comment>
-  <w:comment w:id="44" w:author="REN Barret" w:date="2016-06-07T10:55:00Z" w:initials="RB">
+  <w:comment w:id="46" w:author="REN Barret" w:date="2016-06-07T10:55:00Z" w:initials="RB">
     <w:p>
       <w:pPr>
         <w:pStyle w:val="CommentText"/>
@@ -3170,11 +3190,9 @@
         </w:rPr>
         <w:t>(30)</w:t>
       </w:r>
-      <w:bookmarkStart w:id="45" w:name="_GoBack"/>
-      <w:bookmarkEnd w:id="45"/>
     </w:p>
   </w:comment>
-  <w:comment w:id="48" w:author="REN Barret" w:date="2016-05-10T16:20:00Z" w:initials="RB">
+  <w:comment w:id="49" w:author="REN Barret" w:date="2016-05-10T16:20:00Z" w:initials="RB">
     <w:p>
       <w:pPr>
         <w:pStyle w:val="CommentText"/>
@@ -3211,7 +3229,7 @@
       </w:r>
     </w:p>
   </w:comment>
-  <w:comment w:id="49" w:author="REN Barret" w:date="2016-05-11T09:07:00Z" w:initials="RB">
+  <w:comment w:id="50" w:author="REN Barret" w:date="2016-05-11T09:07:00Z" w:initials="RB">
     <w:p>
       <w:pPr>
         <w:pStyle w:val="CommentText"/>
@@ -3251,7 +3269,7 @@
       </w:r>
     </w:p>
   </w:comment>
-  <w:comment w:id="52" w:author="REN Barret" w:date="2016-05-10T16:29:00Z" w:initials="RB">
+  <w:comment w:id="53" w:author="REN Barret" w:date="2016-05-10T16:29:00Z" w:initials="RB">
     <w:p>
       <w:pPr>
         <w:pStyle w:val="CommentText"/>
@@ -3279,7 +3297,7 @@
       </w:r>
     </w:p>
   </w:comment>
-  <w:comment w:id="53" w:author="REN Barret" w:date="2016-05-10T16:52:00Z" w:initials="RB">
+  <w:comment w:id="54" w:author="REN Barret" w:date="2016-05-10T16:52:00Z" w:initials="RB">
     <w:p>
       <w:pPr>
         <w:pStyle w:val="CommentText"/>
@@ -3304,7 +3322,7 @@
       </w:r>
     </w:p>
   </w:comment>
-  <w:comment w:id="54" w:author="REN Barret" w:date="2016-05-12T10:23:00Z" w:initials="RB">
+  <w:comment w:id="55" w:author="REN Barret" w:date="2016-05-12T10:23:00Z" w:initials="RB">
     <w:p>
       <w:pPr>
         <w:pStyle w:val="CommentText"/>
@@ -3338,7 +3356,7 @@
       </w:r>
     </w:p>
   </w:comment>
-  <w:comment w:id="55" w:author="REN Barret" w:date="2016-05-12T10:51:00Z" w:initials="RB">
+  <w:comment w:id="56" w:author="REN Barret" w:date="2016-05-12T10:51:00Z" w:initials="RB">
     <w:p>
       <w:pPr>
         <w:pStyle w:val="CommentText"/>
@@ -4336,7 +4354,7 @@
   <a:extraClrSchemeLst/>
   <a:extLst>
     <a:ext uri="{05A4C25C-085E-4340-85A3-A5531E510DB2}">
-      <thm15:themeFamily xmlns:thm15="http://schemas.microsoft.com/office/thememl/2012/main" xmlns="" name="Office Theme" id="{62F939B6-93AF-4DB8-9C6B-D6C7DFDC589F}" vid="{4A3C46E8-61CC-4603-A589-7422A47A8E4A}"/>
+      <thm15:themeFamily xmlns="" xmlns:thm15="http://schemas.microsoft.com/office/thememl/2012/main" name="Office Theme" id="{62F939B6-93AF-4DB8-9C6B-D6C7DFDC589F}" vid="{4A3C46E8-61CC-4603-A589-7422A47A8E4A}"/>
     </a:ext>
   </a:extLst>
 </a:theme>

</xml_diff>